<commit_message>
Generate detailed security report docx
</commit_message>
<xml_diff>
--- a/Everest_Security_Report.docx
+++ b/Everest_Security_Report.docx
@@ -2,39 +2,80 @@
 <file path=word/document.xml><?xml version="1.0" encoding="utf-8"?>
 <w:document xmlns:wpc="http://schemas.microsoft.com/office/word/2010/wordprocessingCanvas" xmlns:mo="http://schemas.microsoft.com/office/mac/office/2008/main" xmlns:mc="http://schemas.openxmlformats.org/markup-compatibility/2006" xmlns:mv="urn:schemas-microsoft-com:mac:vml" xmlns:o="urn:schemas-microsoft-com:office:office" xmlns:r="http://schemas.openxmlformats.org/officeDocument/2006/relationships" xmlns:m="http://schemas.openxmlformats.org/officeDocument/2006/math" xmlns:v="urn:schemas-microsoft-com:vml" xmlns:wp14="http://schemas.microsoft.com/office/word/2010/wordprocessingDrawing" xmlns:wp="http://schemas.openxmlformats.org/drawingml/2006/wordprocessingDrawing" xmlns:w10="urn:schemas-microsoft-com:office:word" xmlns:w="http://schemas.openxmlformats.org/wordprocessingml/2006/main" xmlns:w14="http://schemas.microsoft.com/office/word/2010/wordml" xmlns:wpg="http://schemas.microsoft.com/office/word/2010/wordprocessingGroup" xmlns:wpi="http://schemas.microsoft.com/office/word/2010/wordprocessingInk" xmlns:wne="http://schemas.microsoft.com/office/word/2006/wordml" xmlns:wps="http://schemas.microsoft.com/office/word/2010/wordprocessingShape" mc:Ignorable="w14 wp14">
   <w:body>
+    <w:p/>
+    <w:p/>
+    <w:p/>
+    <w:p/>
+    <w:p/>
     <w:p>
       <w:pPr>
         <w:pStyle w:val="Title"/>
         <w:jc w:val="center"/>
       </w:pPr>
       <w:r>
-        <w:t>에베레스트 멤버십 시스템</w:t>
+        <w:t>에베레스트 멤버십(Everest Membership)</w:t>
         <w:br/>
-        <w:t>보안 강화 및 안정화 리포트</w:t>
+        <w:t>보안 및 안정성 기술 보고서</w:t>
+      </w:r>
+    </w:p>
+    <w:p>
+      <w:pPr>
+        <w:jc w:val="center"/>
+      </w:pPr>
+      <w:r>
+        <w:br/>
+        <w:t>Security Architecture &amp; Data Protection Report</w:t>
+      </w:r>
+    </w:p>
+    <w:p/>
+    <w:p/>
+    <w:p/>
+    <w:p/>
+    <w:p/>
+    <w:p/>
+    <w:p/>
+    <w:p/>
+    <w:p/>
+    <w:p/>
+    <w:p/>
+    <w:p/>
+    <w:p/>
+    <w:p/>
+    <w:p/>
+    <w:p>
+      <w:pPr>
+        <w:jc w:val="right"/>
+      </w:pPr>
+      <w:r>
+        <w:rPr>
+          <w:rFonts w:ascii="Malgun Gothic" w:hAnsi="Malgun Gothic" w:eastAsia="Malgun Gothic"/>
+          <w:b w:val="0"/>
+          <w:sz w:val="22"/>
+        </w:rPr>
+        <w:t>작성일: 2026년 1월 28일</w:t>
+        <w:br/>
+      </w:r>
+      <w:r>
+        <w:rPr>
+          <w:rFonts w:ascii="Malgun Gothic" w:hAnsi="Malgun Gothic" w:eastAsia="Malgun Gothic"/>
+          <w:b w:val="0"/>
+          <w:sz w:val="22"/>
+        </w:rPr>
+        <w:t>수신: 경영진 및 운영 위원회</w:t>
+        <w:br/>
+      </w:r>
+      <w:r>
+        <w:rPr>
+          <w:rFonts w:ascii="Malgun Gothic" w:hAnsi="Malgun Gothic" w:eastAsia="Malgun Gothic"/>
+          <w:b w:val="0"/>
+          <w:sz w:val="22"/>
+        </w:rPr>
+        <w:t>작성자: 기술 개발팀</w:t>
       </w:r>
     </w:p>
     <w:p>
       <w:r>
-        <w:br/>
-      </w:r>
-    </w:p>
-    <w:p>
-      <w:r>
-        <w:t xml:space="preserve">고객님의 소중한 개인정보를 보호하고, 더욱 안정적인 서비스를 제공하기 위해 </w:t>
-      </w:r>
-      <w:r>
-        <w:rPr>
-          <w:b/>
-        </w:rPr>
-        <w:t>첨단 보안 시스템</w:t>
-      </w:r>
-      <w:r>
-        <w:t>을 구축했습니다. 학부모님들께서 안심하고 사용하실 수 있도록 보이지 않는 곳까지 철저하게 점검하고 강화했습니다.</w:t>
-      </w:r>
-    </w:p>
-    <w:p>
-      <w:r>
-        <w:br/>
+        <w:br w:type="page"/>
       </w:r>
     </w:p>
     <w:p>
@@ -42,28 +83,33 @@
         <w:pStyle w:val="Heading1"/>
       </w:pPr>
       <w:r>
-        <w:t>1. 개인정보 절대 보호 (Privacy Protection)</w:t>
+        <w:t>1. 개요 (Executive Summary)</w:t>
       </w:r>
     </w:p>
     <w:p>
       <w:r>
         <w:rPr>
-          <w:b/>
+          <w:rFonts w:ascii="Malgun Gothic" w:hAnsi="Malgun Gothic" w:eastAsia="Malgun Gothic"/>
+          <w:b w:val="0"/>
+          <w:sz w:val="22"/>
         </w:rPr>
-        <w:t>✅ 영수증 이미지 "즉시 파기" 시스템 도입</w:t>
-        <w:br/>
-      </w:r>
-      <w:r>
-        <w:t xml:space="preserve">업로드해주신 영수증 사진은 OCR(글자 인식) 처리가 끝나는 </w:t>
+        <w:t xml:space="preserve">본 보고서는 에베레스트 멤버십 시스템에 적용된 보안 조치와 기술적 안전장치를 종합적으로 설명합니다. </w:t>
       </w:r>
       <w:r>
         <w:rPr>
-          <w:b/>
+          <w:rFonts w:ascii="Malgun Gothic" w:hAnsi="Malgun Gothic" w:eastAsia="Malgun Gothic"/>
+          <w:b w:val="0"/>
+          <w:sz w:val="22"/>
         </w:rPr>
-        <w:t>즉시 서버에서 영구 삭제</w:t>
+        <w:t xml:space="preserve">현재 시스템은 금융권 수준의 암호화, 글로벌 표준 네트워크 보안(Cloudflare), 그리고 안전한 알림 채널(Aligo KakaoTalk)을 통합하여 </w:t>
       </w:r>
       <w:r>
-        <w:t>됩니다. 처리 후 0.1초도 서버에 남기지 않아 유출 가능성을 원천 차단했습니다.</w:t>
+        <w:rPr>
+          <w:rFonts w:ascii="Malgun Gothic" w:hAnsi="Malgun Gothic" w:eastAsia="Malgun Gothic"/>
+          <w:b/>
+          <w:sz w:val="22"/>
+        </w:rPr>
+        <w:t>고객 데이터 보호와 시스템 안정성을 최우선으로 설계되었습니다.</w:t>
       </w:r>
     </w:p>
     <w:p>
@@ -71,49 +117,164 @@
         <w:pStyle w:val="Heading1"/>
       </w:pPr>
       <w:r>
-        <w:t>2. 외부 공격 철통 방어 (Iron Wall Security)</w:t>
+        <w:t>2. 데이터 보호 및 암호화 (Data Protection)</w:t>
+      </w:r>
+    </w:p>
+    <w:p>
+      <w:pPr>
+        <w:pStyle w:val="Heading2"/>
+      </w:pPr>
+      <w:r>
+        <w:t>2.1. 민감 정보 암호화 (PII Encryption)</w:t>
+      </w:r>
+    </w:p>
+    <w:p>
+      <w:pPr>
+        <w:pStyle w:val="ListBullet"/>
+      </w:pPr>
+      <w:r>
+        <w:rPr>
+          <w:rFonts w:ascii="Malgun Gothic" w:hAnsi="Malgun Gothic" w:eastAsia="Malgun Gothic"/>
+          <w:b/>
+          <w:sz w:val="24"/>
+        </w:rPr>
+        <w:t xml:space="preserve">적용 대상: </w:t>
+      </w:r>
+      <w:r>
+        <w:rPr>
+          <w:rFonts w:ascii="Malgun Gothic" w:hAnsi="Malgun Gothic" w:eastAsia="Malgun Gothic"/>
+          <w:b w:val="0"/>
+          <w:sz w:val="24"/>
+        </w:rPr>
+        <w:t>회원 이름, 전화번호, 생년월일 등 모든 개인 식별 정보</w:t>
+      </w:r>
+    </w:p>
+    <w:p>
+      <w:pPr>
+        <w:pStyle w:val="ListBullet"/>
+      </w:pPr>
+      <w:r>
+        <w:rPr>
+          <w:rFonts w:ascii="Malgun Gothic" w:hAnsi="Malgun Gothic" w:eastAsia="Malgun Gothic"/>
+          <w:b/>
+          <w:sz w:val="24"/>
+        </w:rPr>
+        <w:t xml:space="preserve">기술 표준: </w:t>
+      </w:r>
+      <w:r>
+        <w:rPr>
+          <w:rFonts w:ascii="Malgun Gothic" w:hAnsi="Malgun Gothic" w:eastAsia="Malgun Gothic"/>
+          <w:b w:val="0"/>
+          <w:sz w:val="24"/>
+        </w:rPr>
+        <w:t>Fernet 대칭키 암호화 (AES-128 CBC + HMAC-SHA256)</w:t>
       </w:r>
     </w:p>
     <w:p>
       <w:r>
         <w:rPr>
-          <w:b/>
+          <w:rFonts w:ascii="Malgun Gothic" w:hAnsi="Malgun Gothic" w:eastAsia="Malgun Gothic"/>
+          <w:b w:val="0"/>
+          <w:sz w:val="20"/>
         </w:rPr>
-        <w:t>✅ 스마트 침입 탐지 및 차단 (Rate Limiting)</w:t>
+        <w:t xml:space="preserve">  - 데이터베이스가 탈취되더라도, 암호화 키 없이는 고객 정보를 절대 해독할 수 없습니다.</w:t>
         <w:br/>
       </w:r>
       <w:r>
-        <w:t xml:space="preserve">누군가 고의로 시스템에 과부하를 주거나 정보를 빼내려는 시도를 하면, 시스템이 이를 </w:t>
+        <w:rPr>
+          <w:rFonts w:ascii="Malgun Gothic" w:hAnsi="Malgun Gothic" w:eastAsia="Malgun Gothic"/>
+          <w:b w:val="0"/>
+          <w:sz w:val="20"/>
+        </w:rPr>
+        <w:t xml:space="preserve">  - 암호화 키는 소스 코드와 분리되어 안전한 환경 변수로 관리됩니다.</w:t>
       </w:r>
+    </w:p>
+    <w:p>
+      <w:pPr>
+        <w:pStyle w:val="Heading2"/>
+      </w:pPr>
       <w:r>
-        <w:rPr>
-          <w:b/>
-        </w:rPr>
-        <w:t>자동으로 감지하고 즉시 차단</w:t>
-      </w:r>
-      <w:r>
-        <w:t>합니다. (전화번호 조회, 로그인 시도 등 모든 접근을 24시간 감시)</w:t>
+        <w:t>2.2. 안전한 검색 기술 (Secure Blind Indexing)</w:t>
       </w:r>
     </w:p>
     <w:p>
       <w:r>
         <w:rPr>
+          <w:rFonts w:ascii="Malgun Gothic" w:hAnsi="Malgun Gothic" w:eastAsia="Malgun Gothic"/>
+          <w:b w:val="0"/>
+          <w:sz w:val="24"/>
+        </w:rPr>
+        <w:t>전화번호로 회원을 검색할 때, 전화번호 원본을 절대 복호화하지 않고 검색하는 최신 보안 기법을 도입했습니다.</w:t>
+      </w:r>
+    </w:p>
+    <w:p>
+      <w:pPr>
+        <w:pStyle w:val="ListBullet"/>
+      </w:pPr>
+      <w:r>
+        <w:rPr>
+          <w:rFonts w:ascii="Malgun Gothic" w:hAnsi="Malgun Gothic" w:eastAsia="Malgun Gothic"/>
           <w:b/>
+          <w:sz w:val="24"/>
         </w:rPr>
-        <w:t>✅ 관리자 페이지 요새화</w:t>
-        <w:br/>
-      </w:r>
-      <w:r>
-        <w:t xml:space="preserve">관리자 접속 경로를 암호화하여 숨기고, 비밀번호는 </w:t>
+        <w:t xml:space="preserve">기술 원리: </w:t>
       </w:r>
       <w:r>
         <w:rPr>
+          <w:rFonts w:ascii="Malgun Gothic" w:hAnsi="Malgun Gothic" w:eastAsia="Malgun Gothic"/>
+          <w:b w:val="0"/>
+          <w:sz w:val="24"/>
+        </w:rPr>
+        <w:t>전화번호 + 고유의 "Pepper" 값 -&gt; SHA-256 단방향 해싱</w:t>
+      </w:r>
+    </w:p>
+    <w:p>
+      <w:r>
+        <w:rPr>
+          <w:rFonts w:ascii="Malgun Gothic" w:hAnsi="Malgun Gothic" w:eastAsia="Malgun Gothic"/>
+          <w:b w:val="0"/>
+          <w:sz w:val="20"/>
+        </w:rPr>
+        <w:t xml:space="preserve">  - 이를 통해 관리자조차도 데이터베이스 내부를 들여다볼 때 고객 전화번호를 알 수 없습니다.</w:t>
+      </w:r>
+    </w:p>
+    <w:p>
+      <w:pPr>
+        <w:pStyle w:val="Heading2"/>
+      </w:pPr>
+      <w:r>
+        <w:t>2.3. 관리자 및 PIN 보안</w:t>
+      </w:r>
+    </w:p>
+    <w:p>
+      <w:r>
+        <w:rPr>
+          <w:rFonts w:ascii="Malgun Gothic" w:hAnsi="Malgun Gothic" w:eastAsia="Malgun Gothic"/>
+          <w:b w:val="0"/>
+          <w:sz w:val="24"/>
+        </w:rPr>
+        <w:t>비밀번호와 직원 PIN 번호는 저장 즉시 복구가 불가능한 형태로 변환됩니다.</w:t>
+      </w:r>
+    </w:p>
+    <w:p>
+      <w:pPr>
+        <w:pStyle w:val="ListBullet"/>
+      </w:pPr>
+      <w:r>
+        <w:rPr>
+          <w:rFonts w:ascii="Malgun Gothic" w:hAnsi="Malgun Gothic" w:eastAsia="Malgun Gothic"/>
           <w:b/>
+          <w:sz w:val="24"/>
         </w:rPr>
-        <w:t>군사 등급 수준의 암호화 기술</w:t>
+        <w:t xml:space="preserve">기술 표준: </w:t>
       </w:r>
       <w:r>
-        <w:t>로 보호되고 있습니다.</w:t>
+        <w:rPr>
+          <w:rFonts w:ascii="Malgun Gothic" w:hAnsi="Malgun Gothic" w:eastAsia="Malgun Gothic"/>
+          <w:b w:val="0"/>
+          <w:sz w:val="24"/>
+        </w:rPr>
+        <w:t>Bcrypt (Salt 포함, Rainbow Table 공격 방어)</w:t>
       </w:r>
     </w:p>
     <w:p>
@@ -121,31 +282,208 @@
         <w:pStyle w:val="Heading1"/>
       </w:pPr>
       <w:r>
-        <w:t>3. 빈틈없는 운영 원칙 (System Reliability)</w:t>
+        <w:t>3. 네트워크 및 인프라 보안 (Network Security)</w:t>
+      </w:r>
+    </w:p>
+    <w:p>
+      <w:pPr>
+        <w:pStyle w:val="Heading2"/>
+      </w:pPr>
+      <w:r>
+        <w:t>3.1. 전역 보안 네트워크 (Cloudflare)</w:t>
       </w:r>
     </w:p>
     <w:p>
       <w:r>
         <w:rPr>
+          <w:rFonts w:ascii="Malgun Gothic" w:hAnsi="Malgun Gothic" w:eastAsia="Malgun Gothic"/>
+          <w:b w:val="0"/>
+          <w:sz w:val="24"/>
+        </w:rPr>
+        <w:t>전 세계 330개 이상의 도시에 위치한 Cloudflare 네트워크를 통해 서비스를 제공합니다.</w:t>
+      </w:r>
+    </w:p>
+    <w:p>
+      <w:pPr>
+        <w:pStyle w:val="ListBullet"/>
+      </w:pPr>
+      <w:r>
+        <w:rPr>
+          <w:rFonts w:ascii="Malgun Gothic" w:hAnsi="Malgun Gothic" w:eastAsia="Malgun Gothic"/>
           <w:b/>
+          <w:sz w:val="24"/>
         </w:rPr>
-        <w:t>✅ 중복 적립 자동 방지 AI</w:t>
-        <w:br/>
+        <w:t xml:space="preserve">DDoS 방어: </w:t>
       </w:r>
       <w:r>
-        <w:t>실수로 중복해서 올리거나, 같은 영수증을 다시 사용하는 경우를 시스템이 정확히 걸러냅니다. 모든 회원님께 공정한 혜택이 돌아가도록 설계되었습니다.</w:t>
+        <w:rPr>
+          <w:rFonts w:ascii="Malgun Gothic" w:hAnsi="Malgun Gothic" w:eastAsia="Malgun Gothic"/>
+          <w:b w:val="0"/>
+          <w:sz w:val="24"/>
+        </w:rPr>
+        <w:t>대량의 트래픽 공격으로부터 서버를 24시간 보호합니다.</w:t>
+      </w:r>
+    </w:p>
+    <w:p>
+      <w:pPr>
+        <w:pStyle w:val="ListBullet"/>
+      </w:pPr>
+      <w:r>
+        <w:rPr>
+          <w:rFonts w:ascii="Malgun Gothic" w:hAnsi="Malgun Gothic" w:eastAsia="Malgun Gothic"/>
+          <w:b/>
+          <w:sz w:val="24"/>
+        </w:rPr>
+        <w:t xml:space="preserve">Web Application Firewall (WAF): </w:t>
+      </w:r>
+      <w:r>
+        <w:rPr>
+          <w:rFonts w:ascii="Malgun Gothic" w:hAnsi="Malgun Gothic" w:eastAsia="Malgun Gothic"/>
+          <w:b w:val="0"/>
+          <w:sz w:val="24"/>
+        </w:rPr>
+        <w:t>SQL Injection, XSS 등 해킹 시도를 자동으로 차단합니다.</w:t>
+      </w:r>
+    </w:p>
+    <w:p>
+      <w:pPr>
+        <w:pStyle w:val="ListBullet"/>
+      </w:pPr>
+      <w:r>
+        <w:rPr>
+          <w:rFonts w:ascii="Malgun Gothic" w:hAnsi="Malgun Gothic" w:eastAsia="Malgun Gothic"/>
+          <w:b/>
+          <w:sz w:val="24"/>
+        </w:rPr>
+        <w:t xml:space="preserve">TLS/SSL 암호화: </w:t>
+      </w:r>
+      <w:r>
+        <w:rPr>
+          <w:rFonts w:ascii="Malgun Gothic" w:hAnsi="Malgun Gothic" w:eastAsia="Malgun Gothic"/>
+          <w:b w:val="0"/>
+          <w:sz w:val="24"/>
+        </w:rPr>
+        <w:t>고객과 서버 간의 모든 통신은 최신 암호화 프로토콜로 보호됩니다 (Lock Icon).</w:t>
+      </w:r>
+    </w:p>
+    <w:p>
+      <w:pPr>
+        <w:pStyle w:val="Heading2"/>
+      </w:pPr>
+      <w:r>
+        <w:t>3.2. 비정상 접근 차단 (Rate Limiting)</w:t>
       </w:r>
     </w:p>
     <w:p>
       <w:r>
         <w:rPr>
+          <w:rFonts w:ascii="Malgun Gothic" w:hAnsi="Malgun Gothic" w:eastAsia="Malgun Gothic"/>
+          <w:b w:val="0"/>
+          <w:sz w:val="24"/>
+        </w:rPr>
+        <w:t>특정 IP에서 비정상적으로 많은 요청(예: 무작위 비밀번호 대입)이 발생하면 자동으로 접속을 차단하는 시스템이 가동 중입니다.</w:t>
+      </w:r>
+    </w:p>
+    <w:p>
+      <w:pPr>
+        <w:pStyle w:val="Heading1"/>
+      </w:pPr>
+      <w:r>
+        <w:t>4. 알림 시스템 보안 (Notification Security)</w:t>
+      </w:r>
+    </w:p>
+    <w:p>
+      <w:pPr>
+        <w:pStyle w:val="Heading2"/>
+      </w:pPr>
+      <w:r>
+        <w:t>4.1. 카카오 알림톡 (Aligo Integration)</w:t>
+      </w:r>
+    </w:p>
+    <w:p>
+      <w:r>
+        <w:rPr>
+          <w:rFonts w:ascii="Malgun Gothic" w:hAnsi="Malgun Gothic" w:eastAsia="Malgun Gothic"/>
+          <w:b w:val="0"/>
+          <w:sz w:val="24"/>
+        </w:rPr>
+        <w:t>고객에게 발송되는 쿠폰 및 안내 메시지는 공식 비즈니스 채널인 "알리고(Aligo)"를 통해 카카오톡으로 전송됩니다.</w:t>
+      </w:r>
+    </w:p>
+    <w:p>
+      <w:pPr>
+        <w:pStyle w:val="ListBullet"/>
+      </w:pPr>
+      <w:r>
+        <w:rPr>
+          <w:rFonts w:ascii="Malgun Gothic" w:hAnsi="Malgun Gothic" w:eastAsia="Malgun Gothic"/>
           <w:b/>
+          <w:sz w:val="24"/>
         </w:rPr>
-        <w:t>✅ 365일 무중단 보안 감시</w:t>
-        <w:br/>
+        <w:t xml:space="preserve">신뢰성: </w:t>
       </w:r>
       <w:r>
-        <w:t>운영 환경(Production) 구축을 완료하여, 개발용 코드가 아닌 최적화된 정식 서버 모드로 동작합니다. 불필요한 정보 노출을 막아 시스템이 더욱 빠르고 안전해졌습니다.</w:t>
+        <w:rPr>
+          <w:rFonts w:ascii="Malgun Gothic" w:hAnsi="Malgun Gothic" w:eastAsia="Malgun Gothic"/>
+          <w:b w:val="0"/>
+          <w:sz w:val="24"/>
+        </w:rPr>
+        <w:t>스팸 문자가 아닌, 인증된 비즈니스 프로필로 전송되어 고객 신뢰도를 높입니다.</w:t>
+      </w:r>
+    </w:p>
+    <w:p>
+      <w:pPr>
+        <w:pStyle w:val="ListBullet"/>
+      </w:pPr>
+      <w:r>
+        <w:rPr>
+          <w:rFonts w:ascii="Malgun Gothic" w:hAnsi="Malgun Gothic" w:eastAsia="Malgun Gothic"/>
+          <w:b/>
+          <w:sz w:val="24"/>
+        </w:rPr>
+        <w:t xml:space="preserve">보안성: </w:t>
+      </w:r>
+      <w:r>
+        <w:rPr>
+          <w:rFonts w:ascii="Malgun Gothic" w:hAnsi="Malgun Gothic" w:eastAsia="Malgun Gothic"/>
+          <w:b w:val="0"/>
+          <w:sz w:val="24"/>
+        </w:rPr>
+        <w:t>발송되는 모든 메시지 내용은 전송 구간에서 암호화 처리됩니다.</w:t>
+      </w:r>
+    </w:p>
+    <w:p>
+      <w:pPr>
+        <w:pStyle w:val="Heading1"/>
+      </w:pPr>
+      <w:r>
+        <w:t>5. 결론 (Conclusion)</w:t>
+      </w:r>
+    </w:p>
+    <w:p>
+      <w:r>
+        <w:rPr>
+          <w:rFonts w:ascii="Malgun Gothic" w:hAnsi="Malgun Gothic" w:eastAsia="Malgun Gothic"/>
+          <w:b w:val="0"/>
+          <w:sz w:val="24"/>
+        </w:rPr>
+        <w:t xml:space="preserve">에베레스트 멤버십 시스템은 기획 단계에서부터 "보안(Security by Design)"을 핵심 원칙으로 개발되었습니다. </w:t>
+      </w:r>
+      <w:r>
+        <w:rPr>
+          <w:rFonts w:ascii="Malgun Gothic" w:hAnsi="Malgun Gothic" w:eastAsia="Malgun Gothic"/>
+          <w:b w:val="0"/>
+          <w:sz w:val="24"/>
+        </w:rPr>
+        <w:t xml:space="preserve">현재 적용된 보안 수준은 일반적인 소규모 멤버십 서비스를 훨씬 상회하는 수준이며, </w:t>
+      </w:r>
+      <w:r>
+        <w:rPr>
+          <w:rFonts w:ascii="Malgun Gothic" w:hAnsi="Malgun Gothic" w:eastAsia="Malgun Gothic"/>
+          <w:b w:val="0"/>
+          <w:sz w:val="24"/>
+        </w:rPr>
+        <w:t>경영진과 고객 모두가 안심하고 사용할 수 있는 견고한 보안 환경을 갖추고 있음을 보고드립니다.</w:t>
       </w:r>
     </w:p>
     <w:p>
@@ -158,7 +496,12 @@
         <w:jc w:val="right"/>
       </w:pPr>
       <w:r>
-        <w:t>에베레스트 멤버십 개발팀 드림</w:t>
+        <w:rPr>
+          <w:rFonts w:ascii="Malgun Gothic" w:hAnsi="Malgun Gothic" w:eastAsia="Malgun Gothic"/>
+          <w:b/>
+          <w:sz w:val="24"/>
+        </w:rPr>
+        <w:t>(인) 에베레스트 멤버십 개발팀</w:t>
       </w:r>
     </w:p>
     <w:sectPr>

</xml_diff>